<commit_message>
fix index in formula
</commit_message>
<xml_diff>
--- a/Assignment1/A1_Report.docx
+++ b/Assignment1/A1_Report.docx
@@ -604,7 +604,15 @@
         <w:rPr>
           <w:rFonts w:eastAsiaTheme="minorEastAsia"/>
         </w:rPr>
-        <w:t>olution Method</w:t>
+        <w:t>olution</w:t>
+      </w:r>
+      <w:bookmarkStart w:id="0" w:name="_GoBack"/>
+      <w:bookmarkEnd w:id="0"/>
+      <w:r>
+        <w:rPr>
+          <w:rFonts w:eastAsiaTheme="minorEastAsia"/>
+        </w:rPr>
+        <w:t xml:space="preserve"> Method</w:t>
       </w:r>
     </w:p>
     <w:p>
@@ -855,6 +863,9 @@
             </m:e>
           </m:nary>
           <m:r>
+            <m:rPr>
+              <m:sty m:val="p"/>
+            </m:rPr>
             <w:rPr>
               <w:rFonts w:ascii="Cambria Math" w:eastAsiaTheme="minorEastAsia" w:hAnsi="Cambria Math"/>
             </w:rPr>
@@ -886,7 +897,13 @@
                 <w:rPr>
                   <w:rFonts w:ascii="Cambria Math" w:eastAsiaTheme="minorEastAsia" w:hAnsi="Cambria Math"/>
                 </w:rPr>
-                <m:t>i=1</m:t>
+                <m:t>j</m:t>
+              </m:r>
+              <m:r>
+                <w:rPr>
+                  <w:rFonts w:ascii="Cambria Math" w:eastAsiaTheme="minorEastAsia" w:hAnsi="Cambria Math"/>
+                </w:rPr>
+                <m:t>=1</m:t>
               </m:r>
             </m:sub>
             <m:sup>
@@ -1082,7 +1099,13 @@
                                     <w:rPr>
                                       <w:rFonts w:ascii="Cambria Math" w:eastAsiaTheme="minorEastAsia" w:hAnsi="Cambria Math"/>
                                     </w:rPr>
-                                    <m:t>i-0.5</m:t>
+                                    <m:t>j</m:t>
+                                  </m:r>
+                                  <m:r>
+                                    <w:rPr>
+                                      <w:rFonts w:ascii="Cambria Math" w:eastAsiaTheme="minorEastAsia" w:hAnsi="Cambria Math"/>
+                                    </w:rPr>
+                                    <m:t>-0.5</m:t>
                                   </m:r>
                                 </m:e>
                               </m:d>
@@ -1134,7 +1157,7 @@
     <w:p>
       <w:pPr>
         <w:rPr>
-          <w:rFonts w:eastAsiaTheme="minorEastAsia" w:hint="eastAsia"/>
+          <w:rFonts w:eastAsiaTheme="minorEastAsia"/>
         </w:rPr>
       </w:pPr>
       <w:r>
@@ -1246,7 +1269,7 @@
     <w:p>
       <w:pPr>
         <w:rPr>
-          <w:rFonts w:eastAsiaTheme="minorEastAsia" w:hint="eastAsia"/>
+          <w:rFonts w:eastAsiaTheme="minorEastAsia"/>
           <w:lang w:val="en-US"/>
         </w:rPr>
       </w:pPr>
@@ -1595,8 +1618,8 @@
         </w:rPr>
         <w:t xml:space="preserve">performance is tested for </w:t>
       </w:r>
-      <w:bookmarkStart w:id="0" w:name="OLE_LINK2"/>
-      <w:bookmarkStart w:id="1" w:name="OLE_LINK1"/>
+      <w:bookmarkStart w:id="1" w:name="OLE_LINK2"/>
+      <w:bookmarkStart w:id="2" w:name="OLE_LINK1"/>
       <m:oMath>
         <m:sSup>
           <m:sSupPr>
@@ -1630,8 +1653,8 @@
           </m:sup>
         </m:sSup>
       </m:oMath>
-      <w:bookmarkEnd w:id="0"/>
       <w:bookmarkEnd w:id="1"/>
+      <w:bookmarkEnd w:id="2"/>
       <w:r>
         <w:rPr>
           <w:rFonts w:eastAsiaTheme="minorEastAsia" w:hint="eastAsia"/>
@@ -1755,25 +1778,7 @@
         <w:rPr>
           <w:rFonts w:eastAsiaTheme="minorEastAsia"/>
         </w:rPr>
-        <w:t>number of processors are increased</w:t>
-      </w:r>
-      <w:r>
-        <w:rPr>
-          <w:rFonts w:eastAsiaTheme="minorEastAsia"/>
-        </w:rPr>
-        <w:t xml:space="preserve"> from 1 to 32, while number of intervals </w:t>
-      </w:r>
-      <w:r>
-        <w:rPr>
-          <w:rFonts w:eastAsiaTheme="minorEastAsia"/>
-        </w:rPr>
-        <w:t>are increased</w:t>
-      </w:r>
-      <w:r>
-        <w:rPr>
-          <w:rFonts w:eastAsiaTheme="minorEastAsia"/>
-        </w:rPr>
-        <w:t xml:space="preserve"> simultaneously in a way that the interval load per processors is kept to </w:t>
+        <w:t xml:space="preserve">number of processors are increased from 1 to 32, while number of intervals are increased simultaneously in a way that the interval load per processors is kept to </w:t>
       </w:r>
       <m:oMath>
         <m:sSup>
@@ -1886,18 +1891,15 @@
       <w:r>
         <w:t xml:space="preserve">both fixed problem size and </w:t>
       </w:r>
-      <w:bookmarkStart w:id="2" w:name="OLE_LINK3"/>
-      <w:bookmarkStart w:id="3" w:name="OLE_LINK4"/>
+      <w:bookmarkStart w:id="3" w:name="OLE_LINK3"/>
+      <w:bookmarkStart w:id="4" w:name="OLE_LINK4"/>
       <w:r>
         <w:t>scaled problem size</w:t>
       </w:r>
-      <w:bookmarkEnd w:id="2"/>
       <w:bookmarkEnd w:id="3"/>
-      <w:r>
-        <w:t xml:space="preserve"> </w:t>
-      </w:r>
-      <w:r>
-        <w:t>are</w:t>
+      <w:bookmarkEnd w:id="4"/>
+      <w:r>
+        <w:t xml:space="preserve"> are</w:t>
       </w:r>
       <w:r>
         <w:rPr>
@@ -1964,7 +1966,7 @@
     <w:p>
       <w:pPr>
         <w:rPr>
-          <w:rFonts w:eastAsiaTheme="minorEastAsia" w:hint="eastAsia"/>
+          <w:rFonts w:eastAsiaTheme="minorEastAsia"/>
         </w:rPr>
       </w:pPr>
       <w:r>
@@ -2094,28 +2096,7 @@
         <w:t xml:space="preserve">ideal speedup for </w:t>
       </w:r>
       <w:r>
-        <w:t>scaled problem size</w:t>
-      </w:r>
-      <w:r>
-        <w:t xml:space="preserve"> should be 1 since </w:t>
-      </w:r>
-      <w:r>
-        <w:t>the load per</w:t>
-      </w:r>
-      <w:r>
-        <w:t xml:space="preserve"> </w:t>
-      </w:r>
-      <w:r>
-        <w:t xml:space="preserve">individual </w:t>
-      </w:r>
-      <w:r>
-        <w:t>processor</w:t>
-      </w:r>
-      <w:r>
-        <w:t xml:space="preserve"> is kept large enough and approximately constant</w:t>
-      </w:r>
-      <w:r>
-        <w:t>.</w:t>
+        <w:t>scaled problem size should be 1 since the load per individual processor is kept large enough and approximately constant.</w:t>
       </w:r>
     </w:p>
     <w:p>
@@ -2144,8 +2125,6 @@
           <w:rFonts w:eastAsiaTheme="minorEastAsia"/>
         </w:rPr>
       </w:pPr>
-      <w:bookmarkStart w:id="4" w:name="_GoBack"/>
-      <w:bookmarkEnd w:id="4"/>
     </w:p>
     <w:sectPr>
       <w:headerReference w:type="default" r:id="rId9"/>
@@ -4392,6 +4371,7 @@
   <w:style w:type="character" w:default="1" w:styleId="a0">
     <w:name w:val="Default Paragraph Font"/>
     <w:uiPriority w:val="1"/>
+    <w:semiHidden/>
     <w:unhideWhenUsed/>
   </w:style>
   <w:style w:type="table" w:default="1" w:styleId="a1">

</xml_diff>